<commit_message>
added some linux line
</commit_message>
<xml_diff>
--- a/All_Learning/Linus+Git Command/Linux command.docx
+++ b/All_Learning/Linus+Git Command/Linux command.docx
@@ -12,21 +12,7 @@
         <w:rPr>
           <w:rFonts w:ascii="Bookman Old Style" w:hAnsi="Bookman Old Style"/>
         </w:rPr>
-        <w:t xml:space="preserve">What is typeset in </w:t>
-      </w:r>
-      <w:proofErr w:type="spellStart"/>
-      <w:r>
-        <w:rPr>
-          <w:rFonts w:ascii="Bookman Old Style" w:hAnsi="Bookman Old Style"/>
-        </w:rPr>
-        <w:t>linux</w:t>
-      </w:r>
-      <w:proofErr w:type="spellEnd"/>
-      <w:r>
-        <w:rPr>
-          <w:rFonts w:ascii="Bookman Old Style" w:hAnsi="Bookman Old Style"/>
-        </w:rPr>
-        <w:t xml:space="preserve"> ?</w:t>
+        <w:t>What is typeset in linux ?</w:t>
       </w:r>
     </w:p>
     <w:p>
@@ -72,98 +58,20 @@
         <w:rPr>
           <w:rFonts w:ascii="Bookman Old Style" w:hAnsi="Bookman Old Style"/>
         </w:rPr>
-        <w:t xml:space="preserve"># : pound sign used for </w:t>
-      </w:r>
-      <w:proofErr w:type="spellStart"/>
-      <w:r>
-        <w:rPr>
-          <w:rFonts w:ascii="Bookman Old Style" w:hAnsi="Bookman Old Style"/>
-        </w:rPr>
-        <w:t>sudo</w:t>
-      </w:r>
-      <w:proofErr w:type="spellEnd"/>
-      <w:r>
-        <w:rPr>
-          <w:rFonts w:ascii="Bookman Old Style" w:hAnsi="Bookman Old Style"/>
-        </w:rPr>
-        <w:t xml:space="preserve"> user ( note </w:t>
-      </w:r>
-      <w:proofErr w:type="spellStart"/>
-      <w:r>
-        <w:rPr>
-          <w:rFonts w:ascii="Bookman Old Style" w:hAnsi="Bookman Old Style"/>
-        </w:rPr>
-        <w:t>sudo</w:t>
-      </w:r>
-      <w:proofErr w:type="spellEnd"/>
-      <w:r>
-        <w:rPr>
-          <w:rFonts w:ascii="Bookman Old Style" w:hAnsi="Bookman Old Style"/>
-        </w:rPr>
-        <w:t xml:space="preserve"> user is root user )</w:t>
-      </w:r>
-    </w:p>
-    <w:p>
-      <w:pPr>
-        <w:rPr>
-          <w:rFonts w:ascii="Bookman Old Style" w:hAnsi="Bookman Old Style"/>
-        </w:rPr>
-      </w:pPr>
-      <w:proofErr w:type="spellStart"/>
-      <w:r>
-        <w:rPr>
-          <w:rFonts w:ascii="Bookman Old Style" w:hAnsi="Bookman Old Style"/>
-        </w:rPr>
-        <w:t>Sudo</w:t>
-      </w:r>
-      <w:proofErr w:type="spellEnd"/>
-      <w:r>
-        <w:rPr>
-          <w:rFonts w:ascii="Bookman Old Style" w:hAnsi="Bookman Old Style"/>
-        </w:rPr>
-        <w:t xml:space="preserve"> : (superuser DO) :this is useful when , for example we need to modify files in a directory that our user wouldn’t </w:t>
-      </w:r>
-      <w:proofErr w:type="spellStart"/>
-      <w:r>
-        <w:rPr>
-          <w:rFonts w:ascii="Bookman Old Style" w:hAnsi="Bookman Old Style"/>
-        </w:rPr>
-        <w:t>noramally</w:t>
-      </w:r>
-      <w:proofErr w:type="spellEnd"/>
-      <w:r>
-        <w:rPr>
-          <w:rFonts w:ascii="Bookman Old Style" w:hAnsi="Bookman Old Style"/>
-        </w:rPr>
-        <w:t xml:space="preserve"> have access to . It provides </w:t>
-      </w:r>
-      <w:proofErr w:type="spellStart"/>
-      <w:r>
-        <w:rPr>
-          <w:rFonts w:ascii="Bookman Old Style" w:hAnsi="Bookman Old Style"/>
-        </w:rPr>
-        <w:t>admistrative</w:t>
-      </w:r>
-      <w:proofErr w:type="spellEnd"/>
-      <w:r>
-        <w:rPr>
-          <w:rFonts w:ascii="Bookman Old Style" w:hAnsi="Bookman Old Style"/>
-        </w:rPr>
-        <w:t xml:space="preserve"> privileges just like, Run as </w:t>
-      </w:r>
-      <w:proofErr w:type="spellStart"/>
-      <w:r>
-        <w:rPr>
-          <w:rFonts w:ascii="Bookman Old Style" w:hAnsi="Bookman Old Style"/>
-        </w:rPr>
-        <w:t>admisnistrator</w:t>
-      </w:r>
-      <w:proofErr w:type="spellEnd"/>
-      <w:r>
-        <w:rPr>
-          <w:rFonts w:ascii="Bookman Old Style" w:hAnsi="Bookman Old Style"/>
-        </w:rPr>
-        <w:t xml:space="preserve"> .</w:t>
+        <w:t># : pound sign used for sudo user ( note sudo user is root user )</w:t>
+      </w:r>
+    </w:p>
+    <w:p>
+      <w:pPr>
+        <w:rPr>
+          <w:rFonts w:ascii="Bookman Old Style" w:hAnsi="Bookman Old Style"/>
+        </w:rPr>
+      </w:pPr>
+      <w:r>
+        <w:rPr>
+          <w:rFonts w:ascii="Bookman Old Style" w:hAnsi="Bookman Old Style"/>
+        </w:rPr>
+        <w:t>Sudo : (superuser DO) :this is useful when , for example we need to modify files in a directory that our user wouldn’t noramally have access to . It provides admistrative privileges just like, Run as admisnistrator .</w:t>
       </w:r>
     </w:p>
     <w:p>
@@ -188,126 +96,20 @@
         <w:rPr>
           <w:rFonts w:ascii="Bookman Old Style" w:hAnsi="Bookman Old Style"/>
         </w:rPr>
-        <w:t xml:space="preserve">pt-get : It is used to install ,update , upgrade , and remove any package : a. </w:t>
-      </w:r>
-      <w:proofErr w:type="spellStart"/>
-      <w:r>
-        <w:rPr>
-          <w:rFonts w:ascii="Bookman Old Style" w:hAnsi="Bookman Old Style"/>
-        </w:rPr>
-        <w:t>sudo</w:t>
-      </w:r>
-      <w:proofErr w:type="spellEnd"/>
-      <w:r>
-        <w:rPr>
-          <w:rFonts w:ascii="Bookman Old Style" w:hAnsi="Bookman Old Style"/>
-        </w:rPr>
-        <w:t xml:space="preserve"> apt-get update</w:t>
-      </w:r>
-    </w:p>
-    <w:p>
-      <w:pPr>
-        <w:rPr>
-          <w:rFonts w:ascii="Bookman Old Style" w:hAnsi="Bookman Old Style"/>
-        </w:rPr>
-      </w:pPr>
-      <w:proofErr w:type="spellStart"/>
-      <w:r>
-        <w:rPr>
-          <w:rFonts w:ascii="Bookman Old Style" w:hAnsi="Bookman Old Style"/>
-        </w:rPr>
-        <w:t>b.sudo</w:t>
-      </w:r>
-      <w:proofErr w:type="spellEnd"/>
-      <w:r>
-        <w:rPr>
-          <w:rFonts w:ascii="Bookman Old Style" w:hAnsi="Bookman Old Style"/>
-        </w:rPr>
-        <w:t xml:space="preserve"> apt-get upgrade  c. </w:t>
-      </w:r>
-      <w:proofErr w:type="spellStart"/>
-      <w:r>
-        <w:rPr>
-          <w:rFonts w:ascii="Bookman Old Style" w:hAnsi="Bookman Old Style"/>
-        </w:rPr>
-        <w:t>sudo</w:t>
-      </w:r>
-      <w:proofErr w:type="spellEnd"/>
-      <w:r>
-        <w:rPr>
-          <w:rFonts w:ascii="Bookman Old Style" w:hAnsi="Bookman Old Style"/>
-        </w:rPr>
-        <w:t xml:space="preserve"> apt-get install   </w:t>
-      </w:r>
-      <w:proofErr w:type="spellStart"/>
-      <w:r>
-        <w:rPr>
-          <w:rFonts w:ascii="Bookman Old Style" w:hAnsi="Bookman Old Style"/>
-        </w:rPr>
-        <w:t>d.sudo</w:t>
-      </w:r>
-      <w:proofErr w:type="spellEnd"/>
-      <w:r>
-        <w:rPr>
-          <w:rFonts w:ascii="Bookman Old Style" w:hAnsi="Bookman Old Style"/>
-        </w:rPr>
-        <w:t xml:space="preserve"> apt-get remove  e. </w:t>
-      </w:r>
-      <w:proofErr w:type="spellStart"/>
-      <w:r>
-        <w:rPr>
-          <w:rFonts w:ascii="Bookman Old Style" w:hAnsi="Bookman Old Style"/>
-        </w:rPr>
-        <w:t>sudo</w:t>
-      </w:r>
-      <w:proofErr w:type="spellEnd"/>
-      <w:r>
-        <w:rPr>
-          <w:rFonts w:ascii="Bookman Old Style" w:hAnsi="Bookman Old Style"/>
-        </w:rPr>
-        <w:t xml:space="preserve"> apt-get purge : it removes the software completely . f. </w:t>
-      </w:r>
-      <w:proofErr w:type="spellStart"/>
-      <w:r>
-        <w:rPr>
-          <w:rFonts w:ascii="Bookman Old Style" w:hAnsi="Bookman Old Style"/>
-        </w:rPr>
-        <w:t>sudo</w:t>
-      </w:r>
-      <w:proofErr w:type="spellEnd"/>
-      <w:r>
-        <w:rPr>
-          <w:rFonts w:ascii="Bookman Old Style" w:hAnsi="Bookman Old Style"/>
-        </w:rPr>
-        <w:t xml:space="preserve"> apt-get </w:t>
-      </w:r>
-      <w:proofErr w:type="spellStart"/>
-      <w:r>
-        <w:rPr>
-          <w:rFonts w:ascii="Bookman Old Style" w:hAnsi="Bookman Old Style"/>
-        </w:rPr>
-        <w:t>autoremove</w:t>
-      </w:r>
-      <w:proofErr w:type="spellEnd"/>
-      <w:r>
-        <w:rPr>
-          <w:rFonts w:ascii="Bookman Old Style" w:hAnsi="Bookman Old Style"/>
-        </w:rPr>
-        <w:t xml:space="preserve"> : it is used to remove unwanted software after </w:t>
-      </w:r>
-      <w:proofErr w:type="spellStart"/>
-      <w:r>
-        <w:rPr>
-          <w:rFonts w:ascii="Bookman Old Style" w:hAnsi="Bookman Old Style"/>
-        </w:rPr>
-        <w:t>uninstlling</w:t>
-      </w:r>
-      <w:proofErr w:type="spellEnd"/>
-      <w:r>
-        <w:rPr>
-          <w:rFonts w:ascii="Bookman Old Style" w:hAnsi="Bookman Old Style"/>
-        </w:rPr>
-        <w:t xml:space="preserve"> a package to remove . </w:t>
+        <w:t>pt-get : It is used to install ,update , upgrade , and remove any package : a. sudo apt-get update</w:t>
+      </w:r>
+    </w:p>
+    <w:p>
+      <w:pPr>
+        <w:rPr>
+          <w:rFonts w:ascii="Bookman Old Style" w:hAnsi="Bookman Old Style"/>
+        </w:rPr>
+      </w:pPr>
+      <w:r>
+        <w:rPr>
+          <w:rFonts w:ascii="Bookman Old Style" w:hAnsi="Bookman Old Style"/>
+        </w:rPr>
+        <w:t xml:space="preserve">b.sudo apt-get upgrade  c. sudo apt-get install   d.sudo apt-get remove  e. sudo apt-get purge : it removes the software completely . f. sudo apt-get autoremove : it is used to remove unwanted software after uninstlling a package to remove . </w:t>
       </w:r>
     </w:p>
     <w:p>
@@ -333,96 +135,46 @@
         <w:rPr>
           <w:rFonts w:ascii="Bookman Old Style" w:hAnsi="Bookman Old Style"/>
         </w:rPr>
-        <w:t xml:space="preserve">3.cd : change directory   :-&gt; cd / : takes to the root directory , cd .. = takes to </w:t>
-      </w:r>
-      <w:proofErr w:type="spellStart"/>
-      <w:r>
-        <w:rPr>
-          <w:rFonts w:ascii="Bookman Old Style" w:hAnsi="Bookman Old Style"/>
-        </w:rPr>
-        <w:t>paprent</w:t>
-      </w:r>
-      <w:proofErr w:type="spellEnd"/>
-      <w:r>
-        <w:rPr>
-          <w:rFonts w:ascii="Bookman Old Style" w:hAnsi="Bookman Old Style"/>
-        </w:rPr>
-        <w:t xml:space="preserve"> directory</w:t>
-      </w:r>
-    </w:p>
-    <w:p>
-      <w:pPr>
-        <w:rPr>
-          <w:rFonts w:ascii="Bookman Old Style" w:hAnsi="Bookman Old Style"/>
-        </w:rPr>
-      </w:pPr>
-      <w:r>
-        <w:rPr>
-          <w:rFonts w:ascii="Bookman Old Style" w:hAnsi="Bookman Old Style"/>
-        </w:rPr>
-        <w:t xml:space="preserve">Cd - = takes to the previous </w:t>
-      </w:r>
-      <w:proofErr w:type="spellStart"/>
-      <w:r>
-        <w:rPr>
-          <w:rFonts w:ascii="Bookman Old Style" w:hAnsi="Bookman Old Style"/>
-        </w:rPr>
-        <w:t>directoy</w:t>
-      </w:r>
-      <w:proofErr w:type="spellEnd"/>
-    </w:p>
-    <w:p>
-      <w:pPr>
-        <w:rPr>
-          <w:rFonts w:ascii="Bookman Old Style" w:hAnsi="Bookman Old Style"/>
-        </w:rPr>
-      </w:pPr>
-      <w:r>
-        <w:rPr>
-          <w:rFonts w:ascii="Bookman Old Style" w:hAnsi="Bookman Old Style"/>
-        </w:rPr>
-        <w:t xml:space="preserve">4. </w:t>
-      </w:r>
-      <w:proofErr w:type="spellStart"/>
-      <w:r>
-        <w:rPr>
-          <w:rFonts w:ascii="Bookman Old Style" w:hAnsi="Bookman Old Style"/>
-        </w:rPr>
-        <w:t>pwd</w:t>
-      </w:r>
-      <w:proofErr w:type="spellEnd"/>
-      <w:r>
-        <w:rPr>
-          <w:rFonts w:ascii="Bookman Old Style" w:hAnsi="Bookman Old Style"/>
-        </w:rPr>
-        <w:t xml:space="preserve"> : full path name of the current working directory</w:t>
-      </w:r>
-    </w:p>
-    <w:p>
-      <w:pPr>
-        <w:rPr>
-          <w:rFonts w:ascii="Bookman Old Style" w:hAnsi="Bookman Old Style"/>
-        </w:rPr>
-      </w:pPr>
-      <w:r>
-        <w:rPr>
-          <w:rFonts w:ascii="Bookman Old Style" w:hAnsi="Bookman Old Style"/>
-        </w:rPr>
-        <w:t xml:space="preserve">5. cp = it copies a file .    6. mv = move    7. rm = remove  a. </w:t>
-      </w:r>
-      <w:proofErr w:type="spellStart"/>
-      <w:r>
-        <w:rPr>
-          <w:rFonts w:ascii="Bookman Old Style" w:hAnsi="Bookman Old Style"/>
-        </w:rPr>
-        <w:t>rmdir</w:t>
-      </w:r>
-      <w:proofErr w:type="spellEnd"/>
-      <w:r>
-        <w:rPr>
-          <w:rFonts w:ascii="Bookman Old Style" w:hAnsi="Bookman Old Style"/>
-        </w:rPr>
-        <w:t xml:space="preserve"> = remove an empty directory</w:t>
+        <w:t>3.cd : change directory   :-&gt; cd / : takes to the root directory , cd .. = takes to paprent directory</w:t>
+      </w:r>
+    </w:p>
+    <w:p>
+      <w:pPr>
+        <w:rPr>
+          <w:rFonts w:ascii="Bookman Old Style" w:hAnsi="Bookman Old Style"/>
+        </w:rPr>
+      </w:pPr>
+      <w:r>
+        <w:rPr>
+          <w:rFonts w:ascii="Bookman Old Style" w:hAnsi="Bookman Old Style"/>
+        </w:rPr>
+        <w:t>Cd - = takes to the previous directoy</w:t>
+      </w:r>
+    </w:p>
+    <w:p>
+      <w:pPr>
+        <w:rPr>
+          <w:rFonts w:ascii="Bookman Old Style" w:hAnsi="Bookman Old Style"/>
+        </w:rPr>
+      </w:pPr>
+      <w:r>
+        <w:rPr>
+          <w:rFonts w:ascii="Bookman Old Style" w:hAnsi="Bookman Old Style"/>
+        </w:rPr>
+        <w:t>4. pwd : full path name of the current working directory</w:t>
+      </w:r>
+    </w:p>
+    <w:p>
+      <w:pPr>
+        <w:rPr>
+          <w:rFonts w:ascii="Bookman Old Style" w:hAnsi="Bookman Old Style"/>
+        </w:rPr>
+      </w:pPr>
+      <w:r>
+        <w:rPr>
+          <w:rFonts w:ascii="Bookman Old Style" w:hAnsi="Bookman Old Style"/>
+        </w:rPr>
+        <w:t>5. cp = it copies a file .    6. mv = move    7. rm = remove  a. rmdir = remove an empty directory</w:t>
       </w:r>
     </w:p>
     <w:p>
@@ -448,75 +200,33 @@
         <w:rPr>
           <w:rFonts w:ascii="Bookman Old Style" w:hAnsi="Bookman Old Style"/>
         </w:rPr>
-        <w:t xml:space="preserve">8. </w:t>
-      </w:r>
-      <w:proofErr w:type="spellStart"/>
-      <w:r>
-        <w:rPr>
-          <w:rFonts w:ascii="Bookman Old Style" w:hAnsi="Bookman Old Style"/>
-        </w:rPr>
-        <w:t>mkdir</w:t>
-      </w:r>
-      <w:proofErr w:type="spellEnd"/>
-      <w:r>
-        <w:rPr>
-          <w:rFonts w:ascii="Bookman Old Style" w:hAnsi="Bookman Old Style"/>
-        </w:rPr>
-        <w:t xml:space="preserve"> = it creates directory ( folder)   9. History = it gives previous command what we used .</w:t>
-      </w:r>
-    </w:p>
-    <w:p>
-      <w:pPr>
-        <w:rPr>
-          <w:rFonts w:ascii="Bookman Old Style" w:hAnsi="Bookman Old Style"/>
-        </w:rPr>
-      </w:pPr>
-      <w:r>
-        <w:rPr>
-          <w:rFonts w:ascii="Bookman Old Style" w:hAnsi="Bookman Old Style"/>
-        </w:rPr>
-        <w:t xml:space="preserve">9. </w:t>
-      </w:r>
-      <w:proofErr w:type="spellStart"/>
-      <w:r>
-        <w:rPr>
-          <w:rFonts w:ascii="Bookman Old Style" w:hAnsi="Bookman Old Style"/>
-        </w:rPr>
-        <w:t>df</w:t>
-      </w:r>
-      <w:proofErr w:type="spellEnd"/>
-      <w:r>
-        <w:rPr>
-          <w:rFonts w:ascii="Bookman Old Style" w:hAnsi="Bookman Old Style"/>
-        </w:rPr>
-        <w:t xml:space="preserve"> = display information about the disk space usage of all mounted filesystem ,</w:t>
-      </w:r>
-    </w:p>
-    <w:p>
-      <w:pPr>
-        <w:rPr>
-          <w:rFonts w:ascii="Bookman Old Style" w:hAnsi="Bookman Old Style"/>
-        </w:rPr>
-      </w:pPr>
-      <w:r>
-        <w:rPr>
-          <w:rFonts w:ascii="Bookman Old Style" w:hAnsi="Bookman Old Style"/>
-        </w:rPr>
-        <w:t xml:space="preserve">10. du (directory usage) = command displays the size of a directory and all of its </w:t>
-      </w:r>
-      <w:proofErr w:type="spellStart"/>
-      <w:r>
-        <w:rPr>
-          <w:rFonts w:ascii="Bookman Old Style" w:hAnsi="Bookman Old Style"/>
-        </w:rPr>
-        <w:t>subdirctories</w:t>
-      </w:r>
-      <w:proofErr w:type="spellEnd"/>
-      <w:r>
-        <w:rPr>
-          <w:rFonts w:ascii="Bookman Old Style" w:hAnsi="Bookman Old Style"/>
-        </w:rPr>
-        <w:t xml:space="preserve"> .</w:t>
+        <w:t>8. mkdir = it creates directory ( folder)   9. History = it gives previous command what we used .</w:t>
+      </w:r>
+    </w:p>
+    <w:p>
+      <w:pPr>
+        <w:rPr>
+          <w:rFonts w:ascii="Bookman Old Style" w:hAnsi="Bookman Old Style"/>
+        </w:rPr>
+      </w:pPr>
+      <w:r>
+        <w:rPr>
+          <w:rFonts w:ascii="Bookman Old Style" w:hAnsi="Bookman Old Style"/>
+        </w:rPr>
+        <w:t>9. df = display information about the disk space usage of all mounted filesystem ,</w:t>
+      </w:r>
+    </w:p>
+    <w:p>
+      <w:pPr>
+        <w:rPr>
+          <w:rFonts w:ascii="Bookman Old Style" w:hAnsi="Bookman Old Style"/>
+        </w:rPr>
+      </w:pPr>
+      <w:r>
+        <w:rPr>
+          <w:rFonts w:ascii="Bookman Old Style" w:hAnsi="Bookman Old Style"/>
+        </w:rPr>
+        <w:t>10. du (directory usage) = command displays the size of a directory and all of its subdirctories .</w:t>
       </w:r>
     </w:p>
     <w:p>
@@ -581,89 +291,33 @@
         <w:rPr>
           <w:rFonts w:ascii="Bookman Old Style" w:hAnsi="Bookman Old Style"/>
         </w:rPr>
-        <w:t xml:space="preserve">15. man </w:t>
-      </w:r>
-      <w:proofErr w:type="spellStart"/>
-      <w:r>
-        <w:rPr>
-          <w:rFonts w:ascii="Bookman Old Style" w:hAnsi="Bookman Old Style"/>
-        </w:rPr>
-        <w:t>man</w:t>
-      </w:r>
-      <w:proofErr w:type="spellEnd"/>
-      <w:r>
-        <w:rPr>
-          <w:rFonts w:ascii="Bookman Old Style" w:hAnsi="Bookman Old Style"/>
-        </w:rPr>
-        <w:t xml:space="preserve"> = provides information about the manual itself .</w:t>
-      </w:r>
-    </w:p>
-    <w:p>
-      <w:pPr>
-        <w:rPr>
-          <w:rFonts w:ascii="Bookman Old Style" w:hAnsi="Bookman Old Style"/>
-        </w:rPr>
-      </w:pPr>
-      <w:r>
-        <w:rPr>
-          <w:rFonts w:ascii="Bookman Old Style" w:hAnsi="Bookman Old Style"/>
-        </w:rPr>
-        <w:t xml:space="preserve">16.man intro = displays a </w:t>
-      </w:r>
-      <w:proofErr w:type="spellStart"/>
-      <w:r>
-        <w:rPr>
-          <w:rFonts w:ascii="Bookman Old Style" w:hAnsi="Bookman Old Style"/>
-        </w:rPr>
-        <w:t>bried</w:t>
-      </w:r>
-      <w:proofErr w:type="spellEnd"/>
-      <w:r>
-        <w:rPr>
-          <w:rFonts w:ascii="Bookman Old Style" w:hAnsi="Bookman Old Style"/>
-        </w:rPr>
-        <w:t xml:space="preserve"> introduction to </w:t>
-      </w:r>
-      <w:proofErr w:type="spellStart"/>
-      <w:r>
-        <w:rPr>
-          <w:rFonts w:ascii="Bookman Old Style" w:hAnsi="Bookman Old Style"/>
-        </w:rPr>
-        <w:t>linux</w:t>
-      </w:r>
-      <w:proofErr w:type="spellEnd"/>
-      <w:r>
-        <w:rPr>
-          <w:rFonts w:ascii="Bookman Old Style" w:hAnsi="Bookman Old Style"/>
-        </w:rPr>
-        <w:t xml:space="preserve"> commands </w:t>
-      </w:r>
-    </w:p>
-    <w:p>
-      <w:pPr>
-        <w:rPr>
-          <w:rFonts w:ascii="Bookman Old Style" w:hAnsi="Bookman Old Style"/>
-        </w:rPr>
-      </w:pPr>
-      <w:r>
-        <w:rPr>
-          <w:rFonts w:ascii="Bookman Old Style" w:hAnsi="Bookman Old Style"/>
-        </w:rPr>
-        <w:t xml:space="preserve">17. info = similar to man but often proves more detailed or </w:t>
-      </w:r>
-      <w:proofErr w:type="spellStart"/>
-      <w:r>
-        <w:rPr>
-          <w:rFonts w:ascii="Bookman Old Style" w:hAnsi="Bookman Old Style"/>
-        </w:rPr>
-        <w:t>prepcise</w:t>
-      </w:r>
-      <w:proofErr w:type="spellEnd"/>
-      <w:r>
-        <w:rPr>
-          <w:rFonts w:ascii="Bookman Old Style" w:hAnsi="Bookman Old Style"/>
-        </w:rPr>
-        <w:t xml:space="preserve"> information .</w:t>
+        <w:t>15. man man = provides information about the manual itself .</w:t>
+      </w:r>
+    </w:p>
+    <w:p>
+      <w:pPr>
+        <w:rPr>
+          <w:rFonts w:ascii="Bookman Old Style" w:hAnsi="Bookman Old Style"/>
+        </w:rPr>
+      </w:pPr>
+      <w:r>
+        <w:rPr>
+          <w:rFonts w:ascii="Bookman Old Style" w:hAnsi="Bookman Old Style"/>
+        </w:rPr>
+        <w:t xml:space="preserve">16.man intro = displays a bried introduction to linux commands </w:t>
+      </w:r>
+    </w:p>
+    <w:p>
+      <w:pPr>
+        <w:rPr>
+          <w:rFonts w:ascii="Bookman Old Style" w:hAnsi="Bookman Old Style"/>
+        </w:rPr>
+      </w:pPr>
+      <w:r>
+        <w:rPr>
+          <w:rFonts w:ascii="Bookman Old Style" w:hAnsi="Bookman Old Style"/>
+        </w:rPr>
+        <w:t>17. info = similar to man but often proves more detailed or prepcise information .</w:t>
       </w:r>
     </w:p>
     <w:p>
@@ -689,146 +343,20 @@
         <w:rPr>
           <w:rFonts w:ascii="Bookman Old Style" w:hAnsi="Bookman Old Style"/>
         </w:rPr>
-        <w:t xml:space="preserve">19. </w:t>
-      </w:r>
-      <w:proofErr w:type="spellStart"/>
-      <w:r>
-        <w:rPr>
-          <w:rFonts w:ascii="Bookman Old Style" w:hAnsi="Bookman Old Style"/>
-        </w:rPr>
-        <w:t>whatis</w:t>
-      </w:r>
-      <w:proofErr w:type="spellEnd"/>
-      <w:r>
-        <w:rPr>
-          <w:rFonts w:ascii="Bookman Old Style" w:hAnsi="Bookman Old Style"/>
-        </w:rPr>
-        <w:t xml:space="preserve"> = </w:t>
-      </w:r>
-      <w:proofErr w:type="spellStart"/>
-      <w:r>
-        <w:rPr>
-          <w:rFonts w:ascii="Bookman Old Style" w:hAnsi="Bookman Old Style"/>
-        </w:rPr>
-        <w:t>whatis</w:t>
-      </w:r>
-      <w:proofErr w:type="spellEnd"/>
-      <w:r>
-        <w:rPr>
-          <w:rFonts w:ascii="Bookman Old Style" w:hAnsi="Bookman Old Style"/>
-        </w:rPr>
-        <w:t xml:space="preserve"> command shows a brief description of what is the functionality of specific built in </w:t>
-      </w:r>
-      <w:proofErr w:type="spellStart"/>
-      <w:r>
-        <w:rPr>
-          <w:rFonts w:ascii="Bookman Old Style" w:hAnsi="Bookman Old Style"/>
-        </w:rPr>
-        <w:t>linux</w:t>
-      </w:r>
-      <w:proofErr w:type="spellEnd"/>
-      <w:r>
-        <w:rPr>
-          <w:rFonts w:ascii="Bookman Old Style" w:hAnsi="Bookman Old Style"/>
-        </w:rPr>
-        <w:t xml:space="preserve"> command . </w:t>
-      </w:r>
-      <w:proofErr w:type="spellStart"/>
-      <w:r>
-        <w:rPr>
-          <w:rFonts w:ascii="Bookman Old Style" w:hAnsi="Bookman Old Style"/>
-        </w:rPr>
-        <w:t>eg</w:t>
-      </w:r>
-      <w:proofErr w:type="spellEnd"/>
-      <w:r>
-        <w:rPr>
-          <w:rFonts w:ascii="Bookman Old Style" w:hAnsi="Bookman Old Style"/>
-        </w:rPr>
-        <w:t xml:space="preserve"> : </w:t>
-      </w:r>
-      <w:proofErr w:type="spellStart"/>
-      <w:r>
-        <w:rPr>
-          <w:rFonts w:ascii="Bookman Old Style" w:hAnsi="Bookman Old Style"/>
-        </w:rPr>
-        <w:t>whatis</w:t>
-      </w:r>
-      <w:proofErr w:type="spellEnd"/>
-      <w:r>
-        <w:rPr>
-          <w:rFonts w:ascii="Bookman Old Style" w:hAnsi="Bookman Old Style"/>
-        </w:rPr>
-        <w:t xml:space="preserve"> cd , </w:t>
-      </w:r>
-      <w:proofErr w:type="spellStart"/>
-      <w:r>
-        <w:rPr>
-          <w:rFonts w:ascii="Bookman Old Style" w:hAnsi="Bookman Old Style"/>
-        </w:rPr>
-        <w:t>whatis</w:t>
-      </w:r>
-      <w:proofErr w:type="spellEnd"/>
-      <w:r>
-        <w:rPr>
-          <w:rFonts w:ascii="Bookman Old Style" w:hAnsi="Bookman Old Style"/>
-        </w:rPr>
-        <w:t xml:space="preserve"> man , </w:t>
-      </w:r>
-      <w:proofErr w:type="spellStart"/>
-      <w:r>
-        <w:rPr>
-          <w:rFonts w:ascii="Bookman Old Style" w:hAnsi="Bookman Old Style"/>
-        </w:rPr>
-        <w:t>whatis</w:t>
-      </w:r>
-      <w:proofErr w:type="spellEnd"/>
-      <w:r>
-        <w:rPr>
-          <w:rFonts w:ascii="Bookman Old Style" w:hAnsi="Bookman Old Style"/>
-        </w:rPr>
-        <w:t xml:space="preserve"> man </w:t>
-      </w:r>
-    </w:p>
-    <w:p>
-      <w:pPr>
-        <w:rPr>
-          <w:rFonts w:ascii="Bookman Old Style" w:hAnsi="Bookman Old Style"/>
-        </w:rPr>
-      </w:pPr>
-      <w:r>
-        <w:rPr>
-          <w:rFonts w:ascii="Bookman Old Style" w:hAnsi="Bookman Old Style"/>
-        </w:rPr>
-        <w:t>20. find /</w:t>
-      </w:r>
-      <w:proofErr w:type="spellStart"/>
-      <w:r>
-        <w:rPr>
-          <w:rFonts w:ascii="Bookman Old Style" w:hAnsi="Bookman Old Style"/>
-        </w:rPr>
-        <w:t>etc</w:t>
-      </w:r>
-      <w:proofErr w:type="spellEnd"/>
-      <w:r>
-        <w:rPr>
-          <w:rFonts w:ascii="Bookman Old Style" w:hAnsi="Bookman Old Style"/>
-        </w:rPr>
-        <w:t xml:space="preserve">  -type f   ( it will give all the file under </w:t>
-      </w:r>
-      <w:proofErr w:type="spellStart"/>
-      <w:r>
-        <w:rPr>
-          <w:rFonts w:ascii="Bookman Old Style" w:hAnsi="Bookman Old Style"/>
-        </w:rPr>
-        <w:t>etc</w:t>
-      </w:r>
-      <w:proofErr w:type="spellEnd"/>
-      <w:r>
-        <w:rPr>
-          <w:rFonts w:ascii="Bookman Old Style" w:hAnsi="Bookman Old Style"/>
-        </w:rPr>
-        <w:t xml:space="preserve"> folder)</w:t>
+        <w:t xml:space="preserve">19. whatis = whatis command shows a brief description of what is the functionality of specific built in linux command . eg : whatis cd , whatis man , whatis man </w:t>
+      </w:r>
+    </w:p>
+    <w:p>
+      <w:pPr>
+        <w:rPr>
+          <w:rFonts w:ascii="Bookman Old Style" w:hAnsi="Bookman Old Style"/>
+        </w:rPr>
+      </w:pPr>
+      <w:r>
+        <w:rPr>
+          <w:rFonts w:ascii="Bookman Old Style" w:hAnsi="Bookman Old Style"/>
+        </w:rPr>
+        <w:t>20. find /etc  -type f   ( it will give all the file under etc folder)</w:t>
       </w:r>
     </w:p>
     <w:p>
@@ -878,54 +406,24 @@
           <w:rFonts w:ascii="Bookman Old Style" w:hAnsi="Bookman Old Style"/>
         </w:rPr>
       </w:pPr>
-      <w:proofErr w:type="spellStart"/>
-      <w:r>
-        <w:rPr>
-          <w:rFonts w:ascii="Bookman Old Style" w:hAnsi="Bookman Old Style"/>
-        </w:rPr>
-        <w:t>Ctrl+Shift+w</w:t>
-      </w:r>
-      <w:proofErr w:type="spellEnd"/>
-      <w:r>
-        <w:rPr>
-          <w:rFonts w:ascii="Bookman Old Style" w:hAnsi="Bookman Old Style"/>
-        </w:rPr>
-        <w:t xml:space="preserve"> = </w:t>
-      </w:r>
-      <w:proofErr w:type="spellStart"/>
-      <w:r>
-        <w:rPr>
-          <w:rFonts w:ascii="Bookman Old Style" w:hAnsi="Bookman Old Style"/>
-        </w:rPr>
-        <w:t>clost</w:t>
-      </w:r>
-      <w:proofErr w:type="spellEnd"/>
-      <w:r>
-        <w:rPr>
-          <w:rFonts w:ascii="Bookman Old Style" w:hAnsi="Bookman Old Style"/>
-        </w:rPr>
-        <w:t xml:space="preserve"> the current tab </w:t>
-      </w:r>
-    </w:p>
-    <w:p>
-      <w:pPr>
-        <w:rPr>
-          <w:rFonts w:ascii="Bookman Old Style" w:hAnsi="Bookman Old Style"/>
-        </w:rPr>
-      </w:pPr>
-      <w:proofErr w:type="spellStart"/>
-      <w:r>
-        <w:rPr>
-          <w:rFonts w:ascii="Bookman Old Style" w:hAnsi="Bookman Old Style"/>
-        </w:rPr>
-        <w:t>Ctrl+A</w:t>
-      </w:r>
-      <w:proofErr w:type="spellEnd"/>
-      <w:r>
-        <w:rPr>
-          <w:rFonts w:ascii="Bookman Old Style" w:hAnsi="Bookman Old Style"/>
-        </w:rPr>
-        <w:t xml:space="preserve"> =  move cursor to beginning of line </w:t>
+      <w:r>
+        <w:rPr>
+          <w:rFonts w:ascii="Bookman Old Style" w:hAnsi="Bookman Old Style"/>
+        </w:rPr>
+        <w:t xml:space="preserve">Ctrl+Shift+w = clost the current tab </w:t>
+      </w:r>
+    </w:p>
+    <w:p>
+      <w:pPr>
+        <w:rPr>
+          <w:rFonts w:ascii="Bookman Old Style" w:hAnsi="Bookman Old Style"/>
+        </w:rPr>
+      </w:pPr>
+      <w:r>
+        <w:rPr>
+          <w:rFonts w:ascii="Bookman Old Style" w:hAnsi="Bookman Old Style"/>
+        </w:rPr>
+        <w:t xml:space="preserve">Ctrl+A =  move cursor to beginning of line </w:t>
       </w:r>
     </w:p>
     <w:p>
@@ -947,19 +445,11 @@
           <w:rFonts w:ascii="Bookman Old Style" w:hAnsi="Bookman Old Style"/>
         </w:rPr>
       </w:pPr>
-      <w:proofErr w:type="spellStart"/>
-      <w:r>
-        <w:rPr>
-          <w:rFonts w:ascii="Bookman Old Style" w:hAnsi="Bookman Old Style"/>
-        </w:rPr>
-        <w:t>Ctrl+U</w:t>
-      </w:r>
-      <w:proofErr w:type="spellEnd"/>
-      <w:r>
-        <w:rPr>
-          <w:rFonts w:ascii="Bookman Old Style" w:hAnsi="Bookman Old Style"/>
-        </w:rPr>
-        <w:t xml:space="preserve"> = clears the entire current line </w:t>
+      <w:r>
+        <w:rPr>
+          <w:rFonts w:ascii="Bookman Old Style" w:hAnsi="Bookman Old Style"/>
+        </w:rPr>
+        <w:t xml:space="preserve">Ctrl+U = clears the entire current line </w:t>
       </w:r>
     </w:p>
     <w:p>
@@ -981,82 +471,50 @@
           <w:rFonts w:ascii="Bookman Old Style" w:hAnsi="Bookman Old Style"/>
         </w:rPr>
       </w:pPr>
-      <w:proofErr w:type="spellStart"/>
-      <w:r>
-        <w:rPr>
-          <w:rFonts w:ascii="Bookman Old Style" w:hAnsi="Bookman Old Style"/>
-        </w:rPr>
-        <w:t>Ctrl+W</w:t>
-      </w:r>
-      <w:proofErr w:type="spellEnd"/>
-      <w:r>
-        <w:rPr>
-          <w:rFonts w:ascii="Bookman Old Style" w:hAnsi="Bookman Old Style"/>
-        </w:rPr>
-        <w:t xml:space="preserve"> = delete the word before the cursor </w:t>
-      </w:r>
-    </w:p>
-    <w:p>
-      <w:pPr>
-        <w:rPr>
-          <w:rFonts w:ascii="Bookman Old Style" w:hAnsi="Bookman Old Style"/>
-        </w:rPr>
-      </w:pPr>
-      <w:proofErr w:type="spellStart"/>
-      <w:r>
-        <w:rPr>
-          <w:rFonts w:ascii="Bookman Old Style" w:hAnsi="Bookman Old Style"/>
-        </w:rPr>
-        <w:t>Ctrl+R</w:t>
-      </w:r>
-      <w:proofErr w:type="spellEnd"/>
-      <w:r>
-        <w:rPr>
-          <w:rFonts w:ascii="Bookman Old Style" w:hAnsi="Bookman Old Style"/>
-        </w:rPr>
-        <w:t xml:space="preserve"> = allows to search history for commands matching what I have typed</w:t>
-      </w:r>
-    </w:p>
-    <w:p>
-      <w:pPr>
-        <w:rPr>
-          <w:rFonts w:ascii="Bookman Old Style" w:hAnsi="Bookman Old Style"/>
-        </w:rPr>
-      </w:pPr>
-      <w:proofErr w:type="spellStart"/>
-      <w:r>
-        <w:rPr>
-          <w:rFonts w:ascii="Bookman Old Style" w:hAnsi="Bookman Old Style"/>
-        </w:rPr>
-        <w:t>Ctrl+C</w:t>
-      </w:r>
-      <w:proofErr w:type="spellEnd"/>
-      <w:r>
-        <w:rPr>
-          <w:rFonts w:ascii="Bookman Old Style" w:hAnsi="Bookman Old Style"/>
-        </w:rPr>
-        <w:t xml:space="preserve"> = kill the current process</w:t>
-      </w:r>
-    </w:p>
-    <w:p>
-      <w:pPr>
-        <w:rPr>
-          <w:rFonts w:ascii="Bookman Old Style" w:hAnsi="Bookman Old Style"/>
-        </w:rPr>
-      </w:pPr>
-      <w:proofErr w:type="spellStart"/>
-      <w:r>
-        <w:rPr>
-          <w:rFonts w:ascii="Bookman Old Style" w:hAnsi="Bookman Old Style"/>
-        </w:rPr>
-        <w:t>Crtl</w:t>
-      </w:r>
-      <w:proofErr w:type="spellEnd"/>
-      <w:r>
-        <w:rPr>
-          <w:rFonts w:ascii="Bookman Old Style" w:hAnsi="Bookman Old Style"/>
-        </w:rPr>
-        <w:t xml:space="preserve"> +Z = suspend the current process by sending the signal SIGSTOP</w:t>
+      <w:r>
+        <w:rPr>
+          <w:rFonts w:ascii="Bookman Old Style" w:hAnsi="Bookman Old Style"/>
+        </w:rPr>
+        <w:t xml:space="preserve">Ctrl+W = delete the word before the cursor </w:t>
+      </w:r>
+    </w:p>
+    <w:p>
+      <w:pPr>
+        <w:rPr>
+          <w:rFonts w:ascii="Bookman Old Style" w:hAnsi="Bookman Old Style"/>
+        </w:rPr>
+      </w:pPr>
+      <w:r>
+        <w:rPr>
+          <w:rFonts w:ascii="Bookman Old Style" w:hAnsi="Bookman Old Style"/>
+        </w:rPr>
+        <w:t>Ctrl+R = allows to search history for commands matching what I have typed</w:t>
+      </w:r>
+    </w:p>
+    <w:p>
+      <w:pPr>
+        <w:rPr>
+          <w:rFonts w:ascii="Bookman Old Style" w:hAnsi="Bookman Old Style"/>
+        </w:rPr>
+      </w:pPr>
+      <w:r>
+        <w:rPr>
+          <w:rFonts w:ascii="Bookman Old Style" w:hAnsi="Bookman Old Style"/>
+        </w:rPr>
+        <w:t>Ctrl+C = kill the current process</w:t>
+      </w:r>
+    </w:p>
+    <w:p>
+      <w:pPr>
+        <w:rPr>
+          <w:rFonts w:ascii="Bookman Old Style" w:hAnsi="Bookman Old Style"/>
+        </w:rPr>
+      </w:pPr>
+      <w:r>
+        <w:rPr>
+          <w:rFonts w:ascii="Bookman Old Style" w:hAnsi="Bookman Old Style"/>
+        </w:rPr>
+        <w:t>Crtl +Z = suspend the current process by sending the signal SIGSTOP</w:t>
       </w:r>
     </w:p>
     <w:p>
@@ -1104,54 +562,24 @@
           <w:rFonts w:ascii="Bookman Old Style" w:hAnsi="Bookman Old Style"/>
         </w:rPr>
       </w:pPr>
-      <w:proofErr w:type="spellStart"/>
-      <w:r>
-        <w:rPr>
-          <w:rFonts w:ascii="Bookman Old Style" w:hAnsi="Bookman Old Style"/>
-        </w:rPr>
-        <w:t>Ctrl+Shift+c</w:t>
-      </w:r>
-      <w:proofErr w:type="spellEnd"/>
-      <w:r>
-        <w:rPr>
-          <w:rFonts w:ascii="Bookman Old Style" w:hAnsi="Bookman Old Style"/>
-        </w:rPr>
-        <w:t xml:space="preserve"> = copy the highlighted command to the clipboard</w:t>
-      </w:r>
-    </w:p>
-    <w:p>
-      <w:pPr>
-        <w:rPr>
-          <w:rFonts w:ascii="Bookman Old Style" w:hAnsi="Bookman Old Style"/>
-        </w:rPr>
-      </w:pPr>
-      <w:proofErr w:type="spellStart"/>
-      <w:r>
-        <w:rPr>
-          <w:rFonts w:ascii="Bookman Old Style" w:hAnsi="Bookman Old Style"/>
-        </w:rPr>
-        <w:t>Ctrl+shift+v</w:t>
-      </w:r>
-      <w:proofErr w:type="spellEnd"/>
-      <w:r>
-        <w:rPr>
-          <w:rFonts w:ascii="Bookman Old Style" w:hAnsi="Bookman Old Style"/>
-        </w:rPr>
-        <w:t xml:space="preserve"> or </w:t>
-      </w:r>
-      <w:proofErr w:type="spellStart"/>
-      <w:r>
-        <w:rPr>
-          <w:rFonts w:ascii="Bookman Old Style" w:hAnsi="Bookman Old Style"/>
-        </w:rPr>
-        <w:t>shift+insert</w:t>
-      </w:r>
-      <w:proofErr w:type="spellEnd"/>
-      <w:r>
-        <w:rPr>
-          <w:rFonts w:ascii="Bookman Old Style" w:hAnsi="Bookman Old Style"/>
-        </w:rPr>
-        <w:t xml:space="preserve"> = paste the contents of the clipboard</w:t>
+      <w:r>
+        <w:rPr>
+          <w:rFonts w:ascii="Bookman Old Style" w:hAnsi="Bookman Old Style"/>
+        </w:rPr>
+        <w:t>Ctrl+Shift+c = copy the highlighted command to the clipboard</w:t>
+      </w:r>
+    </w:p>
+    <w:p>
+      <w:pPr>
+        <w:rPr>
+          <w:rFonts w:ascii="Bookman Old Style" w:hAnsi="Bookman Old Style"/>
+        </w:rPr>
+      </w:pPr>
+      <w:r>
+        <w:rPr>
+          <w:rFonts w:ascii="Bookman Old Style" w:hAnsi="Bookman Old Style"/>
+        </w:rPr>
+        <w:t>Ctrl+shift+v or shift+insert = paste the contents of the clipboard</w:t>
       </w:r>
     </w:p>
     <w:p>
@@ -1215,21 +643,7 @@
         <w:rPr>
           <w:rFonts w:ascii="Bookman Old Style" w:hAnsi="Bookman Old Style"/>
         </w:rPr>
-        <w:t>If we do : touch .</w:t>
-      </w:r>
-      <w:proofErr w:type="spellStart"/>
-      <w:r>
-        <w:rPr>
-          <w:rFonts w:ascii="Bookman Old Style" w:hAnsi="Bookman Old Style"/>
-        </w:rPr>
-        <w:t>shambhu</w:t>
-      </w:r>
-      <w:proofErr w:type="spellEnd"/>
-      <w:r>
-        <w:rPr>
-          <w:rFonts w:ascii="Bookman Old Style" w:hAnsi="Bookman Old Style"/>
-        </w:rPr>
-        <w:t xml:space="preserve"> --- &gt; it will create file Shambhu which is not seen in ls command</w:t>
+        <w:t>If we do : touch .shambhu --- &gt; it will create file Shambhu which is not seen in ls command</w:t>
       </w:r>
     </w:p>
     <w:p>
@@ -1279,19 +693,11 @@
           <w:rFonts w:ascii="Bookman Old Style" w:hAnsi="Bookman Old Style"/>
         </w:rPr>
       </w:pPr>
-      <w:proofErr w:type="spellStart"/>
-      <w:r>
-        <w:rPr>
-          <w:rFonts w:ascii="Bookman Old Style" w:hAnsi="Bookman Old Style"/>
-        </w:rPr>
-        <w:t>Ctrl+shift+O</w:t>
-      </w:r>
-      <w:proofErr w:type="spellEnd"/>
-      <w:r>
-        <w:rPr>
-          <w:rFonts w:ascii="Bookman Old Style" w:hAnsi="Bookman Old Style"/>
-        </w:rPr>
-        <w:t xml:space="preserve"> -- &gt; to make terminal big </w:t>
+      <w:r>
+        <w:rPr>
+          <w:rFonts w:ascii="Bookman Old Style" w:hAnsi="Bookman Old Style"/>
+        </w:rPr>
+        <w:t xml:space="preserve">Ctrl+shift+O -- &gt; to make terminal big </w:t>
       </w:r>
     </w:p>
     <w:p>
@@ -1305,56 +711,12 @@
           <w:rFonts w:ascii="Bookman Old Style" w:hAnsi="Bookman Old Style"/>
         </w:rPr>
       </w:pPr>
-      <w:proofErr w:type="spellStart"/>
-      <w:r>
-        <w:rPr>
-          <w:rFonts w:ascii="Bookman Old Style" w:hAnsi="Bookman Old Style"/>
-        </w:rPr>
-        <w:t>Chmod</w:t>
-      </w:r>
-      <w:proofErr w:type="spellEnd"/>
-      <w:r>
-        <w:rPr>
-          <w:rFonts w:ascii="Bookman Old Style" w:hAnsi="Bookman Old Style"/>
-        </w:rPr>
-        <w:t xml:space="preserve"> -- &gt; this is the command to change permission , for this we can search in google “</w:t>
-      </w:r>
-      <w:proofErr w:type="spellStart"/>
-      <w:r>
-        <w:rPr>
-          <w:rFonts w:ascii="Bookman Old Style" w:hAnsi="Bookman Old Style"/>
-        </w:rPr>
-        <w:t>chmod</w:t>
-      </w:r>
-      <w:proofErr w:type="spellEnd"/>
-      <w:r>
-        <w:rPr>
-          <w:rFonts w:ascii="Bookman Old Style" w:hAnsi="Bookman Old Style"/>
-        </w:rPr>
-        <w:t xml:space="preserve"> calculator” which gives idea about </w:t>
-      </w:r>
-      <w:proofErr w:type="spellStart"/>
-      <w:r>
-        <w:rPr>
-          <w:rFonts w:ascii="Bookman Old Style" w:hAnsi="Bookman Old Style"/>
-        </w:rPr>
-        <w:t>chmod</w:t>
-      </w:r>
-      <w:proofErr w:type="spellEnd"/>
-      <w:r>
-        <w:rPr>
-          <w:rFonts w:ascii="Bookman Old Style" w:hAnsi="Bookman Old Style"/>
-        </w:rPr>
-        <w:t xml:space="preserve"> used Number like 400 or 700 </w:t>
-      </w:r>
-      <w:proofErr w:type="spellStart"/>
-      <w:r>
-        <w:rPr>
-          <w:rFonts w:ascii="Bookman Old Style" w:hAnsi="Bookman Old Style"/>
-        </w:rPr>
-        <w:t>etc</w:t>
-      </w:r>
-      <w:proofErr w:type="spellEnd"/>
+      <w:r>
+        <w:rPr>
+          <w:rFonts w:ascii="Bookman Old Style" w:hAnsi="Bookman Old Style"/>
+        </w:rPr>
+        <w:t>Chmod -- &gt; this is the command to change permission , for this we can search in google “chmod calculator” which gives idea about chmod used Number like 400 or 700 etc</w:t>
+      </w:r>
       <w:r>
         <w:rPr>
           <w:rFonts w:ascii="Bookman Old Style" w:hAnsi="Bookman Old Style"/>
@@ -1401,41 +763,13 @@
         <w:rPr>
           <w:rFonts w:ascii="Bookman Old Style" w:hAnsi="Bookman Old Style"/>
         </w:rPr>
-        <w:t xml:space="preserve">If we do : </w:t>
-      </w:r>
-      <w:proofErr w:type="spellStart"/>
-      <w:r>
-        <w:rPr>
-          <w:rFonts w:ascii="Bookman Old Style" w:hAnsi="Bookman Old Style"/>
-        </w:rPr>
-        <w:t>ps</w:t>
-      </w:r>
-      <w:proofErr w:type="spellEnd"/>
-      <w:r>
-        <w:rPr>
-          <w:rFonts w:ascii="Bookman Old Style" w:hAnsi="Bookman Old Style"/>
-        </w:rPr>
-        <w:t xml:space="preserve"> </w:t>
-      </w:r>
-      <w:r>
-        <w:rPr>
-          <w:rFonts w:ascii="Bookman Old Style" w:hAnsi="Bookman Old Style"/>
-        </w:rPr>
-        <w:t xml:space="preserve"> and </w:t>
-      </w:r>
-      <w:proofErr w:type="spellStart"/>
-      <w:r>
-        <w:rPr>
-          <w:rFonts w:ascii="Bookman Old Style" w:hAnsi="Bookman Old Style"/>
-        </w:rPr>
-        <w:t>ps</w:t>
-      </w:r>
-      <w:proofErr w:type="spellEnd"/>
-      <w:r>
-        <w:rPr>
-          <w:rFonts w:ascii="Bookman Old Style" w:hAnsi="Bookman Old Style"/>
-        </w:rPr>
-        <w:t xml:space="preserve"> -a </w:t>
+        <w:t xml:space="preserve">If we do : ps </w:t>
+      </w:r>
+      <w:r>
+        <w:rPr>
+          <w:rFonts w:ascii="Bookman Old Style" w:hAnsi="Bookman Old Style"/>
+        </w:rPr>
+        <w:t xml:space="preserve"> and ps -a </w:t>
       </w:r>
       <w:r>
         <w:rPr>
@@ -1459,63 +793,7 @@
         <w:rPr>
           <w:rFonts w:ascii="Bookman Old Style" w:hAnsi="Bookman Old Style"/>
         </w:rPr>
-        <w:t xml:space="preserve">If we do : kill </w:t>
-      </w:r>
-      <w:proofErr w:type="spellStart"/>
-      <w:r>
-        <w:rPr>
-          <w:rFonts w:ascii="Bookman Old Style" w:hAnsi="Bookman Old Style"/>
-        </w:rPr>
-        <w:t>pid</w:t>
-      </w:r>
-      <w:proofErr w:type="spellEnd"/>
-      <w:r>
-        <w:rPr>
-          <w:rFonts w:ascii="Bookman Old Style" w:hAnsi="Bookman Old Style"/>
-        </w:rPr>
-        <w:t xml:space="preserve">  -- &gt; it will kill given process id (</w:t>
-      </w:r>
-      <w:proofErr w:type="spellStart"/>
-      <w:r>
-        <w:rPr>
-          <w:rFonts w:ascii="Bookman Old Style" w:hAnsi="Bookman Old Style"/>
-        </w:rPr>
-        <w:t>pid</w:t>
-      </w:r>
-      <w:proofErr w:type="spellEnd"/>
-      <w:r>
-        <w:rPr>
-          <w:rFonts w:ascii="Bookman Old Style" w:hAnsi="Bookman Old Style"/>
-        </w:rPr>
-        <w:t xml:space="preserve"> can be found when we use “</w:t>
-      </w:r>
-      <w:proofErr w:type="spellStart"/>
-      <w:r>
-        <w:rPr>
-          <w:rFonts w:ascii="Bookman Old Style" w:hAnsi="Bookman Old Style"/>
-        </w:rPr>
-        <w:t>ps</w:t>
-      </w:r>
-      <w:proofErr w:type="spellEnd"/>
-      <w:r>
-        <w:rPr>
-          <w:rFonts w:ascii="Bookman Old Style" w:hAnsi="Bookman Old Style"/>
-        </w:rPr>
-        <w:t xml:space="preserve"> or </w:t>
-      </w:r>
-      <w:proofErr w:type="spellStart"/>
-      <w:r>
-        <w:rPr>
-          <w:rFonts w:ascii="Bookman Old Style" w:hAnsi="Bookman Old Style"/>
-        </w:rPr>
-        <w:t>ps</w:t>
-      </w:r>
-      <w:proofErr w:type="spellEnd"/>
-      <w:r>
-        <w:rPr>
-          <w:rFonts w:ascii="Bookman Old Style" w:hAnsi="Bookman Old Style"/>
-        </w:rPr>
-        <w:t xml:space="preserve"> -a” command)</w:t>
+        <w:t>If we do : kill pid  -- &gt; it will kill given process id (pid can be found when we use “ps or ps -a” command)</w:t>
       </w:r>
     </w:p>
     <w:p>
@@ -1533,91 +811,7 @@
         <w:rPr>
           <w:rFonts w:ascii="Bookman Old Style" w:hAnsi="Bookman Old Style"/>
         </w:rPr>
-        <w:t xml:space="preserve">How this </w:t>
-      </w:r>
-      <w:proofErr w:type="spellStart"/>
-      <w:r>
-        <w:rPr>
-          <w:rFonts w:ascii="Bookman Old Style" w:hAnsi="Bookman Old Style"/>
-        </w:rPr>
-        <w:t>chmod</w:t>
-      </w:r>
-      <w:proofErr w:type="spellEnd"/>
-      <w:r>
-        <w:rPr>
-          <w:rFonts w:ascii="Bookman Old Style" w:hAnsi="Bookman Old Style"/>
-        </w:rPr>
-        <w:t xml:space="preserve"> calculator work : -- &gt; there is : read , write and execute permission in file . and each user (user , group , and others) may have all </w:t>
-      </w:r>
-      <w:proofErr w:type="spellStart"/>
-      <w:r>
-        <w:rPr>
-          <w:rFonts w:ascii="Bookman Old Style" w:hAnsi="Bookman Old Style"/>
-        </w:rPr>
-        <w:t>rwe</w:t>
-      </w:r>
-      <w:proofErr w:type="spellEnd"/>
-      <w:r>
-        <w:rPr>
-          <w:rFonts w:ascii="Bookman Old Style" w:hAnsi="Bookman Old Style"/>
-        </w:rPr>
-        <w:t xml:space="preserve"> permission in file . so we start for USER : if we gave </w:t>
-      </w:r>
-      <w:proofErr w:type="spellStart"/>
-      <w:r>
-        <w:rPr>
-          <w:rFonts w:ascii="Bookman Old Style" w:hAnsi="Bookman Old Style"/>
-        </w:rPr>
-        <w:t>rwx</w:t>
-      </w:r>
-      <w:proofErr w:type="spellEnd"/>
-      <w:r>
-        <w:rPr>
-          <w:rFonts w:ascii="Bookman Old Style" w:hAnsi="Bookman Old Style"/>
-        </w:rPr>
-        <w:t xml:space="preserve"> permission to USER then it becomes 111 . if we gave only </w:t>
-      </w:r>
-      <w:proofErr w:type="spellStart"/>
-      <w:r>
-        <w:rPr>
-          <w:rFonts w:ascii="Bookman Old Style" w:hAnsi="Bookman Old Style"/>
-        </w:rPr>
-        <w:t>rw</w:t>
-      </w:r>
-      <w:proofErr w:type="spellEnd"/>
-      <w:r>
-        <w:rPr>
-          <w:rFonts w:ascii="Bookman Old Style" w:hAnsi="Bookman Old Style"/>
-        </w:rPr>
-        <w:t xml:space="preserve"> permission then it became 110 . So here we give 0 to x because we are not giving permission to execute . Now we convert this binary to integer or decimal (use google to convert binary to integer) . Then after converting binary , we get one number whether it is 4 or 5 or 6 </w:t>
-      </w:r>
-      <w:proofErr w:type="spellStart"/>
-      <w:r>
-        <w:rPr>
-          <w:rFonts w:ascii="Bookman Old Style" w:hAnsi="Bookman Old Style"/>
-        </w:rPr>
-        <w:t>etc</w:t>
-      </w:r>
-      <w:proofErr w:type="spellEnd"/>
-      <w:r>
-        <w:rPr>
-          <w:rFonts w:ascii="Bookman Old Style" w:hAnsi="Bookman Old Style"/>
-        </w:rPr>
-        <w:t xml:space="preserve"> . So this number is for USER . Likewise we do the same for group and may ger 5 or 4 or 7 </w:t>
-      </w:r>
-      <w:proofErr w:type="spellStart"/>
-      <w:r>
-        <w:rPr>
-          <w:rFonts w:ascii="Bookman Old Style" w:hAnsi="Bookman Old Style"/>
-        </w:rPr>
-        <w:t>etc</w:t>
-      </w:r>
-      <w:proofErr w:type="spellEnd"/>
-      <w:r>
-        <w:rPr>
-          <w:rFonts w:ascii="Bookman Old Style" w:hAnsi="Bookman Old Style"/>
-        </w:rPr>
-        <w:t xml:space="preserve"> </w:t>
+        <w:t xml:space="preserve">How this chmod calculator work : -- &gt; there is : read , write and execute permission in file . and each user (user , group , and others) may have all rwe permission in file . so we start for USER : if we gave rwx permission to USER then it becomes 111 . if we gave only rw permission then it became 110 . So here we give 0 to x because we are not giving permission to execute . Now we convert this binary to integer or decimal (use google to convert binary to integer) . Then after converting binary , we get one number whether it is 4 or 5 or 6 etc . So this number is for USER . Likewise we do the same for group and may ger 5 or 4 or 7 etc </w:t>
       </w:r>
       <w:r>
         <w:rPr>
@@ -1658,148 +852,176 @@
     </w:p>
     <w:p>
       <w:pPr>
-        <w:rPr>
-          <w:rFonts w:ascii="Bookman Old Style" w:hAnsi="Bookman Old Style"/>
-        </w:rPr>
-      </w:pPr>
-    </w:p>
-    <w:p>
-      <w:pPr>
-        <w:rPr>
-          <w:rFonts w:ascii="Bookman Old Style" w:hAnsi="Bookman Old Style"/>
-        </w:rPr>
-      </w:pPr>
-    </w:p>
-    <w:p>
-      <w:pPr>
-        <w:rPr>
-          <w:rFonts w:ascii="Bookman Old Style" w:hAnsi="Bookman Old Style"/>
-        </w:rPr>
-      </w:pPr>
-    </w:p>
-    <w:p>
-      <w:pPr>
-        <w:rPr>
-          <w:rFonts w:ascii="Bookman Old Style" w:hAnsi="Bookman Old Style"/>
-        </w:rPr>
-      </w:pPr>
-      <w:r>
-        <w:rPr>
-          <w:rFonts w:ascii="Bookman Old Style" w:hAnsi="Bookman Old Style"/>
-        </w:rPr>
-        <w:t xml:space="preserve">How to use alias in </w:t>
-      </w:r>
-      <w:proofErr w:type="spellStart"/>
-      <w:r>
-        <w:rPr>
-          <w:rFonts w:ascii="Bookman Old Style" w:hAnsi="Bookman Old Style"/>
-        </w:rPr>
-        <w:t>linux</w:t>
-      </w:r>
-      <w:proofErr w:type="spellEnd"/>
-      <w:r>
-        <w:rPr>
-          <w:rFonts w:ascii="Bookman Old Style" w:hAnsi="Bookman Old Style"/>
-        </w:rPr>
-        <w:t xml:space="preserve"> or Kubernetes?</w:t>
-      </w:r>
-    </w:p>
-    <w:p>
-      <w:pPr>
-        <w:spacing w:after="0" w:line="240" w:lineRule="auto"/>
-        <w:rPr>
-          <w:rFonts w:ascii="Bookman Old Style" w:hAnsi="Bookman Old Style"/>
-        </w:rPr>
-      </w:pPr>
-      <w:r>
-        <w:rPr>
-          <w:rFonts w:ascii="Bookman Old Style" w:hAnsi="Bookman Old Style"/>
-        </w:rPr>
-        <w:t>Ans : go to : vi ~/.</w:t>
-      </w:r>
-      <w:proofErr w:type="spellStart"/>
-      <w:r>
-        <w:rPr>
-          <w:rFonts w:ascii="Bookman Old Style" w:hAnsi="Bookman Old Style"/>
-        </w:rPr>
-        <w:t>bashrc</w:t>
-      </w:r>
-      <w:proofErr w:type="spellEnd"/>
-      <w:r>
-        <w:rPr>
-          <w:rFonts w:ascii="Bookman Old Style" w:hAnsi="Bookman Old Style"/>
-        </w:rPr>
-        <w:t xml:space="preserve">   -- &gt; write alias (alias a =”ls”) -- &gt; save and quit </w:t>
-      </w:r>
-    </w:p>
-    <w:p>
-      <w:pPr>
-        <w:spacing w:after="0" w:line="240" w:lineRule="auto"/>
-        <w:rPr>
-          <w:rFonts w:ascii="Bookman Old Style" w:hAnsi="Bookman Old Style"/>
-        </w:rPr>
-      </w:pPr>
-      <w:r>
-        <w:rPr>
-          <w:rFonts w:ascii="Bookman Old Style" w:hAnsi="Bookman Old Style"/>
-        </w:rPr>
-        <w:t>@Now we need to inform our terminal that we are using alias written in “</w:t>
-      </w:r>
-      <w:proofErr w:type="spellStart"/>
-      <w:r>
-        <w:rPr>
-          <w:rFonts w:ascii="Bookman Old Style" w:hAnsi="Bookman Old Style"/>
-        </w:rPr>
-        <w:t>bashrc</w:t>
-      </w:r>
-      <w:proofErr w:type="spellEnd"/>
-      <w:r>
-        <w:rPr>
-          <w:rFonts w:ascii="Bookman Old Style" w:hAnsi="Bookman Old Style"/>
-        </w:rPr>
-        <w:t xml:space="preserve">” </w:t>
-      </w:r>
-    </w:p>
-    <w:p>
-      <w:pPr>
-        <w:spacing w:after="0" w:line="240" w:lineRule="auto"/>
-        <w:rPr>
-          <w:rFonts w:ascii="Bookman Old Style" w:hAnsi="Bookman Old Style"/>
-        </w:rPr>
-      </w:pPr>
-      <w:r>
-        <w:rPr>
-          <w:rFonts w:ascii="Bookman Old Style" w:hAnsi="Bookman Old Style"/>
-        </w:rPr>
-        <w:t>@Write in terminal : source ~/.</w:t>
-      </w:r>
-      <w:proofErr w:type="spellStart"/>
-      <w:r>
-        <w:rPr>
-          <w:rFonts w:ascii="Bookman Old Style" w:hAnsi="Bookman Old Style"/>
-        </w:rPr>
-        <w:t>bashrc</w:t>
-      </w:r>
-      <w:proofErr w:type="spellEnd"/>
-      <w:r>
-        <w:rPr>
-          <w:rFonts w:ascii="Bookman Old Style" w:hAnsi="Bookman Old Style"/>
-        </w:rPr>
-        <w:t xml:space="preserve">         (now our terminal is aware about our alias or code written in </w:t>
-      </w:r>
-      <w:proofErr w:type="spellStart"/>
-      <w:r>
-        <w:rPr>
-          <w:rFonts w:ascii="Bookman Old Style" w:hAnsi="Bookman Old Style"/>
-        </w:rPr>
-        <w:t>bashrc</w:t>
-      </w:r>
-      <w:proofErr w:type="spellEnd"/>
-      <w:r>
-        <w:rPr>
-          <w:rFonts w:ascii="Bookman Old Style" w:hAnsi="Bookman Old Style"/>
-        </w:rPr>
-        <w:t>)</w:t>
+        <w:pStyle w:val="ListParagraph"/>
+        <w:numPr>
+          <w:ilvl w:val="0"/>
+          <w:numId w:val="1"/>
+        </w:numPr>
+        <w:rPr>
+          <w:rFonts w:ascii="Bookman Old Style" w:hAnsi="Bookman Old Style"/>
+        </w:rPr>
+      </w:pPr>
+      <w:r>
+        <w:rPr>
+          <w:rFonts w:ascii="Bookman Old Style" w:hAnsi="Bookman Old Style"/>
+        </w:rPr>
+        <w:lastRenderedPageBreak/>
+        <w:t>How to count the line of given txt file:</w:t>
+      </w:r>
+    </w:p>
+    <w:p>
+      <w:pPr>
+        <w:pStyle w:val="ListParagraph"/>
+        <w:rPr>
+          <w:rFonts w:ascii="Bookman Old Style" w:hAnsi="Bookman Old Style"/>
+        </w:rPr>
+      </w:pPr>
+      <w:r>
+        <w:rPr>
+          <w:rFonts w:ascii="Bookman Old Style" w:hAnsi="Bookman Old Style"/>
+        </w:rPr>
+        <w:t>Wc -l &lt;txt filename&gt;</w:t>
+      </w:r>
+    </w:p>
+    <w:p>
+      <w:pPr>
+        <w:rPr>
+          <w:rFonts w:ascii="Bookman Old Style" w:hAnsi="Bookman Old Style"/>
+        </w:rPr>
+      </w:pPr>
+      <w:r>
+        <w:rPr>
+          <w:rFonts w:ascii="Bookman Old Style" w:hAnsi="Bookman Old Style"/>
+        </w:rPr>
+        <w:t>12  How to set number in line of given txt file</w:t>
+      </w:r>
+    </w:p>
+    <w:p>
+      <w:pPr>
+        <w:rPr>
+          <w:rFonts w:ascii="Bookman Old Style" w:hAnsi="Bookman Old Style"/>
+        </w:rPr>
+      </w:pPr>
+      <w:r>
+        <w:rPr>
+          <w:rFonts w:ascii="Bookman Old Style" w:hAnsi="Bookman Old Style"/>
+        </w:rPr>
+        <w:t>nl &lt;filename&gt;</w:t>
+      </w:r>
+      <w:r>
+        <w:rPr>
+          <w:rFonts w:ascii="Bookman Old Style" w:hAnsi="Bookman Old Style"/>
+        </w:rPr>
+        <w:t xml:space="preserve">         -&gt; it gives all the number of non empty line</w:t>
+      </w:r>
+    </w:p>
+    <w:p>
+      <w:pPr>
+        <w:rPr>
+          <w:rFonts w:ascii="Bookman Old Style" w:hAnsi="Bookman Old Style"/>
+        </w:rPr>
+      </w:pPr>
+      <w:r>
+        <w:rPr>
+          <w:rFonts w:ascii="Bookman Old Style" w:hAnsi="Bookman Old Style"/>
+        </w:rPr>
+        <w:t>nl -b &lt;filename&gt;     -&gt; it gives or add line number even for blank line</w:t>
+      </w:r>
+    </w:p>
+    <w:p>
+      <w:pPr>
+        <w:rPr>
+          <w:rFonts w:ascii="Bookman Old Style" w:hAnsi="Bookman Old Style"/>
+        </w:rPr>
+      </w:pPr>
+      <w:r>
+        <w:rPr>
+          <w:rFonts w:ascii="Bookman Old Style" w:hAnsi="Bookman Old Style"/>
+        </w:rPr>
+        <w:t>nl -s “.” &lt;fileNaem&gt;   -&gt; it is used to add special character after the number</w:t>
+      </w:r>
+    </w:p>
+    <w:p>
+      <w:pPr>
+        <w:rPr>
+          <w:rFonts w:ascii="Bookman Old Style" w:hAnsi="Bookman Old Style"/>
+        </w:rPr>
+      </w:pPr>
+    </w:p>
+    <w:p>
+      <w:pPr>
+        <w:rPr>
+          <w:rFonts w:ascii="Bookman Old Style" w:hAnsi="Bookman Old Style"/>
+        </w:rPr>
+      </w:pPr>
+    </w:p>
+    <w:p>
+      <w:pPr>
+        <w:rPr>
+          <w:rFonts w:ascii="Bookman Old Style" w:hAnsi="Bookman Old Style"/>
+        </w:rPr>
+      </w:pPr>
+    </w:p>
+    <w:p>
+      <w:pPr>
+        <w:rPr>
+          <w:rFonts w:ascii="Bookman Old Style" w:hAnsi="Bookman Old Style"/>
+        </w:rPr>
+      </w:pPr>
+    </w:p>
+    <w:p>
+      <w:pPr>
+        <w:rPr>
+          <w:rFonts w:ascii="Bookman Old Style" w:hAnsi="Bookman Old Style"/>
+        </w:rPr>
+      </w:pPr>
+      <w:r>
+        <w:rPr>
+          <w:rFonts w:ascii="Bookman Old Style" w:hAnsi="Bookman Old Style"/>
+        </w:rPr>
+        <w:t>How to use alias in linux or Kubernetes?</w:t>
+      </w:r>
+    </w:p>
+    <w:p>
+      <w:pPr>
+        <w:spacing w:after="0" w:line="240" w:lineRule="auto"/>
+        <w:rPr>
+          <w:rFonts w:ascii="Bookman Old Style" w:hAnsi="Bookman Old Style"/>
+        </w:rPr>
+      </w:pPr>
+      <w:r>
+        <w:rPr>
+          <w:rFonts w:ascii="Bookman Old Style" w:hAnsi="Bookman Old Style"/>
+        </w:rPr>
+        <w:t xml:space="preserve">Ans : go to : vi ~/.bashrc   -- &gt; write alias (alias a =”ls”) -- &gt; save and quit </w:t>
+      </w:r>
+    </w:p>
+    <w:p>
+      <w:pPr>
+        <w:spacing w:after="0" w:line="240" w:lineRule="auto"/>
+        <w:rPr>
+          <w:rFonts w:ascii="Bookman Old Style" w:hAnsi="Bookman Old Style"/>
+        </w:rPr>
+      </w:pPr>
+      <w:r>
+        <w:rPr>
+          <w:rFonts w:ascii="Bookman Old Style" w:hAnsi="Bookman Old Style"/>
+        </w:rPr>
+        <w:t xml:space="preserve">@Now we need to inform our terminal that we are using alias written in “bashrc” </w:t>
+      </w:r>
+    </w:p>
+    <w:p>
+      <w:pPr>
+        <w:spacing w:after="0" w:line="240" w:lineRule="auto"/>
+        <w:rPr>
+          <w:rFonts w:ascii="Bookman Old Style" w:hAnsi="Bookman Old Style"/>
+        </w:rPr>
+      </w:pPr>
+      <w:r>
+        <w:rPr>
+          <w:rFonts w:ascii="Bookman Old Style" w:hAnsi="Bookman Old Style"/>
+        </w:rPr>
+        <w:t>@Write in terminal : source ~/.bashrc         (now our terminal is aware about our alias or code written in bashrc)</w:t>
       </w:r>
     </w:p>
     <w:p>
@@ -1830,23 +1052,7 @@
           <w:rFonts w:ascii="Bookman Old Style" w:hAnsi="Bookman Old Style"/>
           <w:highlight w:val="yellow"/>
         </w:rPr>
-        <w:t xml:space="preserve">How to change the owner of the file or folder in </w:t>
-      </w:r>
-      <w:proofErr w:type="spellStart"/>
-      <w:r>
-        <w:rPr>
-          <w:rFonts w:ascii="Bookman Old Style" w:hAnsi="Bookman Old Style"/>
-          <w:highlight w:val="yellow"/>
-        </w:rPr>
-        <w:t>linux</w:t>
-      </w:r>
-      <w:proofErr w:type="spellEnd"/>
-      <w:r>
-        <w:rPr>
-          <w:rFonts w:ascii="Bookman Old Style" w:hAnsi="Bookman Old Style"/>
-          <w:highlight w:val="yellow"/>
-        </w:rPr>
-        <w:t xml:space="preserve"> &gt;</w:t>
+        <w:t>How to change the owner of the file or folder in linux &gt;</w:t>
       </w:r>
       <w:r>
         <w:rPr>
@@ -1925,16 +1131,8 @@
         <w:rPr>
           <w:rFonts w:ascii="Bookman Old Style" w:hAnsi="Bookman Old Style"/>
         </w:rPr>
-        <w:t xml:space="preserve">permission for </w:t>
-      </w:r>
-      <w:proofErr w:type="spellStart"/>
-      <w:r>
-        <w:rPr>
-          <w:rFonts w:ascii="Bookman Old Style" w:hAnsi="Bookman Old Style"/>
-        </w:rPr>
-        <w:t>linxu</w:t>
-      </w:r>
-      <w:proofErr w:type="spellEnd"/>
+        <w:t>permission for linxu</w:t>
+      </w:r>
     </w:p>
     <w:p>
       <w:pPr>
@@ -1952,35 +1150,7 @@
         <w:rPr>
           <w:rFonts w:ascii="Bookman Old Style" w:hAnsi="Bookman Old Style"/>
         </w:rPr>
-        <w:t xml:space="preserve">Check how many </w:t>
-      </w:r>
-      <w:proofErr w:type="spellStart"/>
-      <w:r>
-        <w:rPr>
-          <w:rFonts w:ascii="Bookman Old Style" w:hAnsi="Bookman Old Style"/>
-        </w:rPr>
-        <w:t>useers</w:t>
-      </w:r>
-      <w:proofErr w:type="spellEnd"/>
-      <w:r>
-        <w:rPr>
-          <w:rFonts w:ascii="Bookman Old Style" w:hAnsi="Bookman Old Style"/>
-        </w:rPr>
-        <w:t xml:space="preserve"> are in </w:t>
-      </w:r>
-      <w:proofErr w:type="spellStart"/>
-      <w:r>
-        <w:rPr>
-          <w:rFonts w:ascii="Bookman Old Style" w:hAnsi="Bookman Old Style"/>
-        </w:rPr>
-        <w:t>linx</w:t>
-      </w:r>
-      <w:proofErr w:type="spellEnd"/>
-      <w:r>
-        <w:rPr>
-          <w:rFonts w:ascii="Bookman Old Style" w:hAnsi="Bookman Old Style"/>
-        </w:rPr>
-        <w:t xml:space="preserve"> :   </w:t>
+        <w:t xml:space="preserve">Check how many useers are in linx :   </w:t>
       </w:r>
       <w:r>
         <w:rPr>
@@ -1990,29 +1160,7 @@
           <w:szCs w:val="21"/>
           <w:shd w:val="clear" w:color="auto" w:fill="F4F4F4"/>
         </w:rPr>
-        <w:t>cat /</w:t>
-      </w:r>
-      <w:proofErr w:type="spellStart"/>
-      <w:r>
-        <w:rPr>
-          <w:rFonts w:ascii="Consolas" w:hAnsi="Consolas"/>
-          <w:color w:val="23282D"/>
-          <w:sz w:val="21"/>
-          <w:szCs w:val="21"/>
-          <w:shd w:val="clear" w:color="auto" w:fill="F4F4F4"/>
-        </w:rPr>
-        <w:t>etc</w:t>
-      </w:r>
-      <w:proofErr w:type="spellEnd"/>
-      <w:r>
-        <w:rPr>
-          <w:rFonts w:ascii="Consolas" w:hAnsi="Consolas"/>
-          <w:color w:val="23282D"/>
-          <w:sz w:val="21"/>
-          <w:szCs w:val="21"/>
-          <w:shd w:val="clear" w:color="auto" w:fill="F4F4F4"/>
-        </w:rPr>
-        <w:t xml:space="preserve">/passwd , </w:t>
+        <w:t xml:space="preserve">cat /etc/passwd , </w:t>
       </w:r>
     </w:p>
     <w:p>
@@ -2202,20 +1350,8 @@
           <w:szCs w:val="20"/>
           <w:bdr w:val="none" w:sz="0" w:space="0" w:color="auto" w:frame="1"/>
         </w:rPr>
-        <w:t xml:space="preserve">1 - </w:t>
-      </w:r>
-      <w:proofErr w:type="spellStart"/>
-      <w:r>
-        <w:rPr>
-          <w:rFonts w:ascii="inherit" w:eastAsia="Times New Roman" w:hAnsi="inherit" w:cs="Courier New"/>
-          <w:color w:val="232629"/>
-          <w:sz w:val="20"/>
-          <w:szCs w:val="20"/>
-          <w:bdr w:val="none" w:sz="0" w:space="0" w:color="auto" w:frame="1"/>
-        </w:rPr>
-        <w:t>stdout</w:t>
-      </w:r>
-      <w:proofErr w:type="spellEnd"/>
+        <w:t>1 - stdout</w:t>
+      </w:r>
     </w:p>
     <w:p>
       <w:pPr>
@@ -2549,47 +1685,7 @@
           <w:sz w:val="23"/>
           <w:szCs w:val="23"/>
         </w:rPr>
-        <w:t xml:space="preserve">Create a new </w:t>
-      </w:r>
-      <w:proofErr w:type="spellStart"/>
-      <w:r>
-        <w:rPr>
-          <w:rFonts w:ascii="inherit" w:eastAsia="Times New Roman" w:hAnsi="inherit" w:cs="Segoe UI"/>
-          <w:color w:val="232629"/>
-          <w:sz w:val="23"/>
-          <w:szCs w:val="23"/>
-        </w:rPr>
-        <w:t>fd</w:t>
-      </w:r>
-      <w:proofErr w:type="spellEnd"/>
-      <w:r>
-        <w:rPr>
-          <w:rFonts w:ascii="inherit" w:eastAsia="Times New Roman" w:hAnsi="inherit" w:cs="Segoe UI"/>
-          <w:color w:val="232629"/>
-          <w:sz w:val="23"/>
-          <w:szCs w:val="23"/>
-        </w:rPr>
-        <w:t xml:space="preserve"> 3 and point it to the </w:t>
-      </w:r>
-      <w:proofErr w:type="spellStart"/>
-      <w:r>
-        <w:rPr>
-          <w:rFonts w:ascii="inherit" w:eastAsia="Times New Roman" w:hAnsi="inherit" w:cs="Segoe UI"/>
-          <w:color w:val="232629"/>
-          <w:sz w:val="23"/>
-          <w:szCs w:val="23"/>
-        </w:rPr>
-        <w:t>fd</w:t>
-      </w:r>
-      <w:proofErr w:type="spellEnd"/>
-      <w:r>
-        <w:rPr>
-          <w:rFonts w:ascii="inherit" w:eastAsia="Times New Roman" w:hAnsi="inherit" w:cs="Segoe UI"/>
-          <w:color w:val="232629"/>
-          <w:sz w:val="23"/>
-          <w:szCs w:val="23"/>
-        </w:rPr>
-        <w:t xml:space="preserve"> 1</w:t>
+        <w:t>Create a new fd 3 and point it to the fd 1</w:t>
       </w:r>
     </w:p>
     <w:p>
@@ -2616,6 +1712,7 @@
           <w:sz w:val="23"/>
           <w:szCs w:val="23"/>
         </w:rPr>
+        <w:lastRenderedPageBreak/>
         <w:t>Redirect file descriptor 1 to file descriptor 2. If we wouldn't have saved the file descriptor in 3 we would lose the target.</w:t>
       </w:r>
     </w:p>
@@ -2731,27 +1828,7 @@
           <w:sz w:val="23"/>
           <w:szCs w:val="23"/>
         </w:rPr>
-        <w:t>Find /</w:t>
-      </w:r>
-      <w:proofErr w:type="spellStart"/>
-      <w:r>
-        <w:rPr>
-          <w:rFonts w:ascii="inherit" w:eastAsia="Times New Roman" w:hAnsi="inherit" w:cs="Segoe UI"/>
-          <w:color w:val="232629"/>
-          <w:sz w:val="23"/>
-          <w:szCs w:val="23"/>
-        </w:rPr>
-        <w:t>etc</w:t>
-      </w:r>
-      <w:proofErr w:type="spellEnd"/>
-      <w:r>
-        <w:rPr>
-          <w:rFonts w:ascii="inherit" w:eastAsia="Times New Roman" w:hAnsi="inherit" w:cs="Segoe UI"/>
-          <w:color w:val="232629"/>
-          <w:sz w:val="23"/>
-          <w:szCs w:val="23"/>
-        </w:rPr>
-        <w:t xml:space="preserve">  -type  f     2&gt;    /dev/null</w:t>
+        <w:t>Find /etc  -type  f     2&gt;    /dev/null</w:t>
       </w:r>
       <w:r>
         <w:rPr>
@@ -2869,25 +1946,14 @@
           <w:szCs w:val="23"/>
         </w:rPr>
       </w:pPr>
-      <w:proofErr w:type="spellStart"/>
-      <w:r>
-        <w:rPr>
-          <w:rFonts w:ascii="inherit" w:eastAsia="Times New Roman" w:hAnsi="inherit" w:cs="Segoe UI"/>
-          <w:color w:val="232629"/>
-          <w:sz w:val="23"/>
-          <w:szCs w:val="23"/>
-        </w:rPr>
-        <w:t>Eg.</w:t>
-      </w:r>
-      <w:proofErr w:type="spellEnd"/>
-      <w:r>
-        <w:rPr>
-          <w:rFonts w:ascii="inherit" w:eastAsia="Times New Roman" w:hAnsi="inherit" w:cs="Segoe UI"/>
-          <w:color w:val="232629"/>
-          <w:sz w:val="23"/>
-          <w:szCs w:val="23"/>
-        </w:rPr>
-        <w:t xml:space="preserve"> Use command first : ls -- &gt; and use command : echo $? -- &gt; 0 (zero) - &gt; meaning command is success</w:t>
+      <w:r>
+        <w:rPr>
+          <w:rFonts w:ascii="inherit" w:eastAsia="Times New Roman" w:hAnsi="inherit" w:cs="Segoe UI"/>
+          <w:color w:val="232629"/>
+          <w:sz w:val="23"/>
+          <w:szCs w:val="23"/>
+        </w:rPr>
+        <w:t>Eg. Use command first : ls -- &gt; and use command : echo $? -- &gt; 0 (zero) - &gt; meaning command is success</w:t>
       </w:r>
     </w:p>
     <w:p>
@@ -2943,19 +2009,11 @@
           <w:rFonts w:ascii="Bookman Old Style" w:hAnsi="Bookman Old Style"/>
         </w:rPr>
       </w:pPr>
-      <w:proofErr w:type="spellStart"/>
-      <w:r>
-        <w:rPr>
-          <w:rFonts w:ascii="Bookman Old Style" w:hAnsi="Bookman Old Style"/>
-        </w:rPr>
-        <w:t>Eg.</w:t>
-      </w:r>
-      <w:proofErr w:type="spellEnd"/>
-      <w:r>
-        <w:rPr>
-          <w:rFonts w:ascii="Bookman Old Style" w:hAnsi="Bookman Old Style"/>
-        </w:rPr>
-        <w:t xml:space="preserve"> Ls -l  &gt; output.txt   -- &gt; output will be list of the file with long description</w:t>
+      <w:r>
+        <w:rPr>
+          <w:rFonts w:ascii="Bookman Old Style" w:hAnsi="Bookman Old Style"/>
+        </w:rPr>
+        <w:t>Eg. Ls -l  &gt; output.txt   -- &gt; output will be list of the file with long description</w:t>
       </w:r>
     </w:p>
     <w:p>
@@ -3005,19 +2063,87 @@
           <w:rFonts w:ascii="Bookman Old Style" w:hAnsi="Bookman Old Style"/>
         </w:rPr>
       </w:pPr>
-      <w:proofErr w:type="spellStart"/>
-      <w:r>
-        <w:rPr>
-          <w:rFonts w:ascii="Bookman Old Style" w:hAnsi="Bookman Old Style"/>
-        </w:rPr>
-        <w:t>Eg.</w:t>
-      </w:r>
-      <w:proofErr w:type="spellEnd"/>
-      <w:r>
-        <w:rPr>
-          <w:rFonts w:ascii="Bookman Old Style" w:hAnsi="Bookman Old Style"/>
-        </w:rPr>
-        <w:t xml:space="preserve">  </w:t>
+      <w:r>
+        <w:rPr>
+          <w:rFonts w:ascii="Bookman Old Style" w:hAnsi="Bookman Old Style"/>
+        </w:rPr>
+        <w:t xml:space="preserve">Eg.  </w:t>
+      </w:r>
+    </w:p>
+    <w:p>
+      <w:pPr>
+        <w:pStyle w:val="ListParagraph"/>
+        <w:spacing w:after="0" w:line="240" w:lineRule="auto"/>
+        <w:rPr>
+          <w:rFonts w:ascii="Bookman Old Style" w:hAnsi="Bookman Old Style"/>
+        </w:rPr>
+      </w:pPr>
+    </w:p>
+    <w:p>
+      <w:pPr>
+        <w:pStyle w:val="ListParagraph"/>
+        <w:spacing w:after="0" w:line="240" w:lineRule="auto"/>
+        <w:rPr>
+          <w:rFonts w:ascii="Bookman Old Style" w:hAnsi="Bookman Old Style"/>
+        </w:rPr>
+      </w:pPr>
+    </w:p>
+    <w:p>
+      <w:pPr>
+        <w:pStyle w:val="ListParagraph"/>
+        <w:pBdr>
+          <w:top w:val="dotted" w:sz="24" w:space="1" w:color="auto"/>
+          <w:bottom w:val="dotted" w:sz="24" w:space="1" w:color="auto"/>
+        </w:pBdr>
+        <w:spacing w:after="0" w:line="240" w:lineRule="auto"/>
+        <w:rPr>
+          <w:rFonts w:ascii="Bookman Old Style" w:hAnsi="Bookman Old Style"/>
+        </w:rPr>
+      </w:pPr>
+      <w:r>
+        <w:rPr>
+          <w:rFonts w:ascii="Bookman Old Style" w:hAnsi="Bookman Old Style"/>
+        </w:rPr>
+        <w:t>ctags</w:t>
+      </w:r>
+    </w:p>
+    <w:p>
+      <w:pPr>
+        <w:pStyle w:val="ListParagraph"/>
+        <w:spacing w:after="0" w:line="240" w:lineRule="auto"/>
+        <w:rPr>
+          <w:rFonts w:ascii="Bookman Old Style" w:hAnsi="Bookman Old Style"/>
+        </w:rPr>
+      </w:pPr>
+      <w:r>
+        <w:rPr>
+          <w:rFonts w:ascii="Bookman Old Style" w:hAnsi="Bookman Old Style"/>
+        </w:rPr>
+        <w:t>ctag -R .    - &gt; it will create the ctag file in current directory and it gives the facility to find the function like in eclipse</w:t>
+      </w:r>
+    </w:p>
+    <w:p>
+      <w:pPr>
+        <w:pStyle w:val="ListParagraph"/>
+        <w:spacing w:after="0" w:line="240" w:lineRule="auto"/>
+        <w:rPr>
+          <w:rFonts w:ascii="Bookman Old Style" w:hAnsi="Bookman Old Style"/>
+        </w:rPr>
+      </w:pPr>
+    </w:p>
+    <w:p>
+      <w:pPr>
+        <w:pStyle w:val="ListParagraph"/>
+        <w:spacing w:after="0" w:line="240" w:lineRule="auto"/>
+        <w:rPr>
+          <w:rFonts w:ascii="Bookman Old Style" w:hAnsi="Bookman Old Style"/>
+        </w:rPr>
+      </w:pPr>
+      <w:r>
+        <w:rPr>
+          <w:rFonts w:ascii="Bookman Old Style" w:hAnsi="Bookman Old Style"/>
+        </w:rPr>
+        <w:t>put cursor on the method - &gt; ctrl + ]  - &gt; enter  - &gt; it will take you where the method is declared</w:t>
       </w:r>
     </w:p>
     <w:sectPr>

</xml_diff>